<commit_message>
Added content for Design phase
</commit_message>
<xml_diff>
--- a/COM600 - AE2 - Report.docx
+++ b/COM600 - AE2 - Report.docx
@@ -41,48 +41,72 @@
         <w:spacing w:line="360" w:lineRule="auto"/>
         <w:rPr>
           <w:rFonts w:ascii="Trebuchet MS" w:hAnsi="Trebuchet MS"/>
-          <w:sz w:val="24"/>
-        </w:rPr>
-      </w:pPr>
-      <w:r>
-        <w:rPr>
-          <w:rFonts w:ascii="Trebuchet MS" w:hAnsi="Trebuchet MS"/>
-          <w:sz w:val="24"/>
-        </w:rPr>
-        <w:t xml:space="preserve">The team read the assessment brief to gather an idea on what the objective is. They were asked to make a software for a game café to add members, books games for customers and events for members. The team then decided to write down the user stories </w:t>
-      </w:r>
-      <w:r>
-        <w:rPr>
-          <w:rFonts w:ascii="Trebuchet MS" w:hAnsi="Trebuchet MS"/>
-          <w:sz w:val="24"/>
-        </w:rPr>
-        <w:t>of this project (Add Reference)</w:t>
-      </w:r>
-      <w:r>
-        <w:rPr>
-          <w:rFonts w:ascii="Trebuchet MS" w:hAnsi="Trebuchet MS"/>
-          <w:sz w:val="24"/>
-        </w:rPr>
-        <w:t xml:space="preserve"> based on the requirements mentioned in the assessment brief on February 27</w:t>
-      </w:r>
-      <w:r>
-        <w:rPr>
-          <w:rFonts w:ascii="Trebuchet MS" w:hAnsi="Trebuchet MS"/>
-          <w:sz w:val="24"/>
+        </w:rPr>
+      </w:pPr>
+      <w:r>
+        <w:rPr>
+          <w:rFonts w:ascii="Trebuchet MS" w:hAnsi="Trebuchet MS"/>
+        </w:rPr>
+        <w:t>The team read the assessment brief to gather an idea on what the objective is. They were asked to make a software for a game café to add members, books games for customers and events for members.</w:t>
+      </w:r>
+      <w:r>
+        <w:rPr>
+          <w:rFonts w:ascii="Trebuchet MS" w:hAnsi="Trebuchet MS"/>
+        </w:rPr>
+        <w:t xml:space="preserve"> The team gathered around for the first SCRUM Meeting to discuss how the processes will be carried out.</w:t>
+      </w:r>
+      <w:r>
+        <w:rPr>
+          <w:rFonts w:ascii="Trebuchet MS" w:hAnsi="Trebuchet MS"/>
+        </w:rPr>
+        <w:t xml:space="preserve"> The team then decided to write down the user stories </w:t>
+      </w:r>
+      <w:r>
+        <w:rPr>
+          <w:rFonts w:ascii="Trebuchet MS" w:hAnsi="Trebuchet MS"/>
+        </w:rPr>
+        <w:t>of this project (</w:t>
+      </w:r>
+      <w:r>
+        <w:rPr>
+          <w:rFonts w:ascii="Trebuchet MS" w:hAnsi="Trebuchet MS"/>
+          <w:color w:val="FF0000"/>
+        </w:rPr>
+        <w:t>Add Reference</w:t>
+      </w:r>
+      <w:r>
+        <w:rPr>
+          <w:rFonts w:ascii="Trebuchet MS" w:hAnsi="Trebuchet MS"/>
+        </w:rPr>
+        <w:t>)</w:t>
+      </w:r>
+      <w:r>
+        <w:rPr>
+          <w:rFonts w:ascii="Trebuchet MS" w:hAnsi="Trebuchet MS"/>
+        </w:rPr>
+        <w:t xml:space="preserve"> based on the requirements mentioned in the assessment brief on February </w:t>
+      </w:r>
+      <w:r>
+        <w:rPr>
+          <w:rFonts w:ascii="Trebuchet MS" w:hAnsi="Trebuchet MS"/>
+        </w:rPr>
+        <w:t>13</w:t>
+      </w:r>
+      <w:r>
+        <w:rPr>
+          <w:rFonts w:ascii="Trebuchet MS" w:hAnsi="Trebuchet MS"/>
         </w:rPr>
         <w:t>.</w:t>
       </w:r>
       <w:r>
         <w:rPr>
           <w:rFonts w:ascii="Trebuchet MS" w:hAnsi="Trebuchet MS"/>
-          <w:sz w:val="24"/>
         </w:rPr>
         <w:t xml:space="preserve"> The team decided to do this because it was a good way to start the project with the knowledge of what needs to be completed</w:t>
       </w:r>
       <w:r>
         <w:rPr>
           <w:rFonts w:ascii="Trebuchet MS" w:hAnsi="Trebuchet MS"/>
-          <w:sz w:val="24"/>
         </w:rPr>
         <w:t xml:space="preserve"> by the end of the development cycle.</w:t>
       </w:r>
@@ -92,13 +116,11 @@
         <w:spacing w:line="360" w:lineRule="auto"/>
         <w:rPr>
           <w:rFonts w:ascii="Trebuchet MS" w:hAnsi="Trebuchet MS"/>
-          <w:sz w:val="24"/>
-        </w:rPr>
-      </w:pPr>
-      <w:r>
-        <w:rPr>
-          <w:rFonts w:ascii="Trebuchet MS" w:hAnsi="Trebuchet MS"/>
-          <w:sz w:val="24"/>
+        </w:rPr>
+      </w:pPr>
+      <w:r>
+        <w:rPr>
+          <w:rFonts w:ascii="Trebuchet MS" w:hAnsi="Trebuchet MS"/>
         </w:rPr>
         <w:t xml:space="preserve"> </w:t>
       </w:r>
@@ -108,104 +130,162 @@
         <w:spacing w:line="360" w:lineRule="auto"/>
         <w:rPr>
           <w:rFonts w:ascii="Trebuchet MS" w:hAnsi="Trebuchet MS"/>
-          <w:sz w:val="24"/>
-        </w:rPr>
-      </w:pPr>
-      <w:r>
-        <w:rPr>
-          <w:rFonts w:ascii="Trebuchet MS" w:hAnsi="Trebuchet MS"/>
-          <w:sz w:val="24"/>
+        </w:rPr>
+      </w:pPr>
+      <w:r>
+        <w:rPr>
+          <w:rFonts w:ascii="Trebuchet MS" w:hAnsi="Trebuchet MS"/>
+        </w:rPr>
+        <w:t>In the same SCRUM meeting,</w:t>
+      </w:r>
+      <w:r>
+        <w:rPr>
+          <w:rFonts w:ascii="Trebuchet MS" w:hAnsi="Trebuchet MS"/>
+        </w:rPr>
+        <w:t xml:space="preserve"> the team decided to carry out the</w:t>
+      </w:r>
+      <w:r>
+        <w:rPr>
+          <w:rFonts w:ascii="Trebuchet MS" w:hAnsi="Trebuchet MS"/>
+        </w:rPr>
+        <w:t xml:space="preserve"> next step.</w:t>
+      </w:r>
+      <w:r>
+        <w:rPr>
+          <w:rFonts w:ascii="Trebuchet MS" w:hAnsi="Trebuchet MS"/>
+        </w:rPr>
+        <w:t xml:space="preserve"> </w:t>
+      </w:r>
+      <w:r>
+        <w:rPr>
+          <w:rFonts w:ascii="Trebuchet MS" w:hAnsi="Trebuchet MS"/>
         </w:rPr>
         <w:t xml:space="preserve">Using </w:t>
       </w:r>
       <w:r>
         <w:rPr>
           <w:rFonts w:ascii="Trebuchet MS" w:hAnsi="Trebuchet MS"/>
-          <w:sz w:val="24"/>
-        </w:rPr>
-        <w:t>this document</w:t>
-      </w:r>
-      <w:r>
-        <w:rPr>
-          <w:rFonts w:ascii="Trebuchet MS" w:hAnsi="Trebuchet MS"/>
-          <w:sz w:val="24"/>
-        </w:rPr>
-        <w:t>, the team was then able to prioritize the tasks</w:t>
-      </w:r>
-      <w:r>
-        <w:rPr>
-          <w:rFonts w:ascii="Trebuchet MS" w:hAnsi="Trebuchet MS"/>
-          <w:sz w:val="24"/>
+        </w:rPr>
+        <w:t>the user stories</w:t>
+      </w:r>
+      <w:r>
+        <w:rPr>
+          <w:rFonts w:ascii="Trebuchet MS" w:hAnsi="Trebuchet MS"/>
+        </w:rPr>
+        <w:t xml:space="preserve">, the team </w:t>
+      </w:r>
+      <w:r>
+        <w:rPr>
+          <w:rFonts w:ascii="Trebuchet MS" w:hAnsi="Trebuchet MS"/>
+        </w:rPr>
+        <w:t>then</w:t>
+      </w:r>
+      <w:r>
+        <w:rPr>
+          <w:rFonts w:ascii="Trebuchet MS" w:hAnsi="Trebuchet MS"/>
+        </w:rPr>
+        <w:t xml:space="preserve"> prioritize</w:t>
+      </w:r>
+      <w:r>
+        <w:rPr>
+          <w:rFonts w:ascii="Trebuchet MS" w:hAnsi="Trebuchet MS"/>
+        </w:rPr>
+        <w:t>d</w:t>
+      </w:r>
+      <w:r>
+        <w:rPr>
+          <w:rFonts w:ascii="Trebuchet MS" w:hAnsi="Trebuchet MS"/>
+        </w:rPr>
+        <w:t xml:space="preserve"> the tasks</w:t>
+      </w:r>
+      <w:r>
+        <w:rPr>
+          <w:rFonts w:ascii="Trebuchet MS" w:hAnsi="Trebuchet MS"/>
         </w:rPr>
         <w:t xml:space="preserve"> </w:t>
       </w:r>
       <w:r>
         <w:rPr>
           <w:rFonts w:ascii="Trebuchet MS" w:hAnsi="Trebuchet MS"/>
-          <w:sz w:val="24"/>
         </w:rPr>
         <w:t>with a scale of 1-5</w:t>
       </w:r>
       <w:r>
         <w:rPr>
           <w:rFonts w:ascii="Trebuchet MS" w:hAnsi="Trebuchet MS"/>
-          <w:sz w:val="24"/>
-        </w:rPr>
-        <w:t xml:space="preserve"> and create the product backlog</w:t>
-      </w:r>
-      <w:r>
-        <w:rPr>
-          <w:rFonts w:ascii="Trebuchet MS" w:hAnsi="Trebuchet MS"/>
-          <w:sz w:val="24"/>
-        </w:rPr>
-        <w:t xml:space="preserve"> on March 1</w:t>
-      </w:r>
-      <w:r>
-        <w:rPr>
-          <w:rFonts w:ascii="Trebuchet MS" w:hAnsi="Trebuchet MS"/>
-          <w:sz w:val="24"/>
-        </w:rPr>
-        <w:t xml:space="preserve"> (Add Reference)</w:t>
-      </w:r>
-      <w:r>
-        <w:rPr>
-          <w:rFonts w:ascii="Trebuchet MS" w:hAnsi="Trebuchet MS"/>
-          <w:sz w:val="24"/>
+        </w:rPr>
+        <w:t xml:space="preserve"> and create</w:t>
+      </w:r>
+      <w:r>
+        <w:rPr>
+          <w:rFonts w:ascii="Trebuchet MS" w:hAnsi="Trebuchet MS"/>
+        </w:rPr>
+        <w:t>d</w:t>
+      </w:r>
+      <w:r>
+        <w:rPr>
+          <w:rFonts w:ascii="Trebuchet MS" w:hAnsi="Trebuchet MS"/>
+        </w:rPr>
+        <w:t xml:space="preserve"> the product backlog</w:t>
+      </w:r>
+      <w:r>
+        <w:rPr>
+          <w:rFonts w:ascii="Trebuchet MS" w:hAnsi="Trebuchet MS"/>
+        </w:rPr>
+        <w:t xml:space="preserve"> </w:t>
+      </w:r>
+      <w:r>
+        <w:rPr>
+          <w:rFonts w:ascii="Trebuchet MS" w:hAnsi="Trebuchet MS"/>
+        </w:rPr>
+        <w:t>(</w:t>
+      </w:r>
+      <w:r>
+        <w:rPr>
+          <w:rFonts w:ascii="Trebuchet MS" w:hAnsi="Trebuchet MS"/>
+          <w:color w:val="FF0000"/>
+        </w:rPr>
+        <w:t>Add Reference</w:t>
+      </w:r>
+      <w:r>
+        <w:rPr>
+          <w:rFonts w:ascii="Trebuchet MS" w:hAnsi="Trebuchet MS"/>
+        </w:rPr>
+        <w:t>)</w:t>
+      </w:r>
+      <w:r>
+        <w:rPr>
+          <w:rFonts w:ascii="Trebuchet MS" w:hAnsi="Trebuchet MS"/>
         </w:rPr>
         <w:t>.</w:t>
       </w:r>
       <w:r>
         <w:rPr>
           <w:rFonts w:ascii="Trebuchet MS" w:hAnsi="Trebuchet MS"/>
-          <w:sz w:val="24"/>
         </w:rPr>
         <w:t xml:space="preserve"> </w:t>
       </w:r>
       <w:r>
         <w:rPr>
           <w:rFonts w:ascii="Trebuchet MS" w:hAnsi="Trebuchet MS"/>
-          <w:sz w:val="24"/>
         </w:rPr>
         <w:t xml:space="preserve">The process was done in all estimation, but the team made sure that it was also reasonable. </w:t>
       </w:r>
       <w:r>
         <w:rPr>
           <w:rFonts w:ascii="Trebuchet MS" w:hAnsi="Trebuchet MS"/>
-          <w:sz w:val="24"/>
         </w:rPr>
         <w:t>This was created because possessing a knowledge of only the tasks will only apply pressure and</w:t>
       </w:r>
       <w:r>
         <w:rPr>
           <w:rFonts w:ascii="Trebuchet MS" w:hAnsi="Trebuchet MS"/>
-          <w:sz w:val="24"/>
         </w:rPr>
         <w:t xml:space="preserve"> stress to the team members. Prioritising them and labelling them with story points (weight of task) will provide a better understanding of each task. It will also help the team to plan better by balancing the workload among team members and</w:t>
       </w:r>
       <w:r>
         <w:rPr>
           <w:rFonts w:ascii="Trebuchet MS" w:hAnsi="Trebuchet MS"/>
-          <w:sz w:val="24"/>
         </w:rPr>
         <w:t xml:space="preserve"> place the tasks in a more reasonable timeline.</w:t>
       </w:r>
@@ -215,90 +295,769 @@
         <w:spacing w:line="360" w:lineRule="auto"/>
         <w:rPr>
           <w:rFonts w:ascii="Trebuchet MS" w:hAnsi="Trebuchet MS"/>
-          <w:sz w:val="24"/>
-        </w:rPr>
-      </w:pPr>
-    </w:p>
-    <w:p>
-      <w:pPr>
-        <w:spacing w:line="360" w:lineRule="auto"/>
-        <w:rPr>
-          <w:rFonts w:ascii="Trebuchet MS" w:hAnsi="Trebuchet MS"/>
-          <w:sz w:val="24"/>
-        </w:rPr>
-      </w:pPr>
-      <w:r>
-        <w:rPr>
-          <w:rFonts w:ascii="Trebuchet MS" w:hAnsi="Trebuchet MS"/>
-          <w:sz w:val="24"/>
+        </w:rPr>
+      </w:pPr>
+    </w:p>
+    <w:p>
+      <w:pPr>
+        <w:spacing w:line="360" w:lineRule="auto"/>
+        <w:rPr>
+          <w:rFonts w:ascii="Trebuchet MS" w:hAnsi="Trebuchet MS"/>
+        </w:rPr>
+      </w:pPr>
+      <w:r>
+        <w:rPr>
+          <w:rFonts w:ascii="Trebuchet MS" w:hAnsi="Trebuchet MS"/>
         </w:rPr>
         <w:t xml:space="preserve">The next step was to create sprints for the development cycle and </w:t>
       </w:r>
       <w:r>
         <w:rPr>
           <w:rFonts w:ascii="Trebuchet MS" w:hAnsi="Trebuchet MS"/>
-          <w:sz w:val="24"/>
         </w:rPr>
         <w:t>place the tasks accordingly</w:t>
       </w:r>
       <w:r>
         <w:rPr>
           <w:rFonts w:ascii="Trebuchet MS" w:hAnsi="Trebuchet MS"/>
-          <w:sz w:val="24"/>
         </w:rPr>
         <w:t>, from the product backlog,</w:t>
       </w:r>
       <w:r>
         <w:rPr>
           <w:rFonts w:ascii="Trebuchet MS" w:hAnsi="Trebuchet MS"/>
-          <w:sz w:val="24"/>
         </w:rPr>
         <w:t xml:space="preserve"> and assign them to team members</w:t>
       </w:r>
       <w:r>
         <w:rPr>
           <w:rFonts w:ascii="Trebuchet MS" w:hAnsi="Trebuchet MS"/>
-          <w:sz w:val="24"/>
-        </w:rPr>
-        <w:t xml:space="preserve"> (Add Reference)</w:t>
-      </w:r>
-      <w:r>
-        <w:rPr>
-          <w:rFonts w:ascii="Trebuchet MS" w:hAnsi="Trebuchet MS"/>
-          <w:sz w:val="24"/>
+        </w:rPr>
+        <w:t xml:space="preserve"> (</w:t>
+      </w:r>
+      <w:r>
+        <w:rPr>
+          <w:rFonts w:ascii="Trebuchet MS" w:hAnsi="Trebuchet MS"/>
+          <w:color w:val="FF0000"/>
+        </w:rPr>
+        <w:t>Add Reference</w:t>
+      </w:r>
+      <w:r>
+        <w:rPr>
+          <w:rFonts w:ascii="Trebuchet MS" w:hAnsi="Trebuchet MS"/>
+        </w:rPr>
+        <w:t>)</w:t>
+      </w:r>
+      <w:r>
+        <w:rPr>
+          <w:rFonts w:ascii="Trebuchet MS" w:hAnsi="Trebuchet MS"/>
         </w:rPr>
         <w:t xml:space="preserve">. The tasks were assigned randomly to each team member and the estimated dates of completion </w:t>
       </w:r>
       <w:r>
         <w:rPr>
           <w:rFonts w:ascii="Trebuchet MS" w:hAnsi="Trebuchet MS"/>
-          <w:sz w:val="24"/>
         </w:rPr>
         <w:t xml:space="preserve">of the tasks were entered by the respective team members. </w:t>
       </w:r>
       <w:r>
         <w:rPr>
           <w:rFonts w:ascii="Trebuchet MS" w:hAnsi="Trebuchet MS"/>
-          <w:sz w:val="24"/>
         </w:rPr>
         <w:t>The sprint planning had to be done because this was the primary aspect of management and planning</w:t>
       </w:r>
       <w:r>
         <w:rPr>
           <w:rFonts w:ascii="Trebuchet MS" w:hAnsi="Trebuchet MS"/>
-          <w:sz w:val="24"/>
         </w:rPr>
         <w:t>. The team members were expected to measure their progress with the help of this table</w:t>
       </w:r>
       <w:r>
         <w:rPr>
           <w:rFonts w:ascii="Trebuchet MS" w:hAnsi="Trebuchet MS"/>
-          <w:sz w:val="24"/>
-        </w:rPr>
-        <w:t xml:space="preserve"> and stay on schedule. </w:t>
+        </w:rPr>
+        <w:t xml:space="preserve"> and stay on schedule.</w:t>
+      </w:r>
+    </w:p>
+    <w:p>
+      <w:pPr>
+        <w:spacing w:line="360" w:lineRule="auto"/>
+        <w:rPr>
+          <w:rFonts w:ascii="Trebuchet MS" w:hAnsi="Trebuchet MS"/>
+        </w:rPr>
+      </w:pPr>
+    </w:p>
+    <w:p>
+      <w:pPr>
+        <w:spacing w:line="360" w:lineRule="auto"/>
+        <w:rPr>
+          <w:rFonts w:ascii="Trebuchet MS" w:hAnsi="Trebuchet MS"/>
+        </w:rPr>
+      </w:pPr>
+      <w:r>
+        <w:rPr>
+          <w:rFonts w:ascii="Trebuchet MS" w:hAnsi="Trebuchet MS"/>
+        </w:rPr>
+        <w:t>The final task of the day was creating a Burndown Chart</w:t>
+      </w:r>
+      <w:r>
+        <w:rPr>
+          <w:rFonts w:ascii="Trebuchet MS" w:hAnsi="Trebuchet MS"/>
+        </w:rPr>
+        <w:t xml:space="preserve"> (</w:t>
+      </w:r>
+      <w:r>
+        <w:rPr>
+          <w:rFonts w:ascii="Trebuchet MS" w:hAnsi="Trebuchet MS"/>
+          <w:color w:val="FF0000"/>
+        </w:rPr>
+        <w:t>Add Reference</w:t>
+      </w:r>
+      <w:r>
+        <w:rPr>
+          <w:rFonts w:ascii="Trebuchet MS" w:hAnsi="Trebuchet MS"/>
+        </w:rPr>
+        <w:t>)</w:t>
+      </w:r>
+      <w:r>
+        <w:rPr>
+          <w:rFonts w:ascii="Trebuchet MS" w:hAnsi="Trebuchet MS"/>
+        </w:rPr>
+        <w:t>. So, the team proceeded to carry out the necessary process. This was created because having the sprint plan created, the team needed to have a visual representation of their progress</w:t>
+      </w:r>
+      <w:r>
+        <w:rPr>
+          <w:rFonts w:ascii="Trebuchet MS" w:hAnsi="Trebuchet MS"/>
+        </w:rPr>
+        <w:t>,</w:t>
+      </w:r>
+      <w:r>
+        <w:rPr>
+          <w:rFonts w:ascii="Trebuchet MS" w:hAnsi="Trebuchet MS"/>
+        </w:rPr>
+        <w:t xml:space="preserve"> so they can have a clear understanding of how many tasks are left</w:t>
+      </w:r>
+      <w:r>
+        <w:rPr>
+          <w:rFonts w:ascii="Trebuchet MS" w:hAnsi="Trebuchet MS"/>
+        </w:rPr>
+        <w:t xml:space="preserve"> and how much time is left for them to complete them before the final deadline.</w:t>
+      </w:r>
+    </w:p>
+    <w:p>
+      <w:pPr>
+        <w:spacing w:line="360" w:lineRule="auto"/>
+        <w:rPr>
+          <w:rFonts w:ascii="Trebuchet MS" w:hAnsi="Trebuchet MS"/>
+        </w:rPr>
+      </w:pPr>
+    </w:p>
+    <w:p>
+      <w:pPr>
+        <w:spacing w:line="360" w:lineRule="auto"/>
+        <w:rPr>
+          <w:rFonts w:ascii="Trebuchet MS" w:hAnsi="Trebuchet MS"/>
+        </w:rPr>
+      </w:pPr>
+      <w:r>
+        <w:rPr>
+          <w:rFonts w:ascii="Trebuchet MS" w:hAnsi="Trebuchet MS"/>
+        </w:rPr>
+        <w:t>With all these creations, the management phase had been concluded and it was time to start completing the tasks one after the other.</w:t>
+      </w:r>
+    </w:p>
+    <w:p>
+      <w:pPr>
+        <w:spacing w:line="360" w:lineRule="auto"/>
+        <w:rPr>
+          <w:rFonts w:ascii="Trebuchet MS" w:hAnsi="Trebuchet MS"/>
+        </w:rPr>
+      </w:pPr>
+    </w:p>
+    <w:p>
+      <w:pPr>
+        <w:pStyle w:val="Heading2"/>
+        <w:rPr>
+          <w:rFonts w:ascii="Trebuchet MS" w:hAnsi="Trebuchet MS"/>
+        </w:rPr>
+      </w:pPr>
+      <w:r>
+        <w:rPr>
+          <w:rFonts w:ascii="Trebuchet MS" w:hAnsi="Trebuchet MS"/>
+        </w:rPr>
+        <w:t>Personal Evaluation:</w:t>
+      </w:r>
+    </w:p>
+    <w:p/>
+    <w:p>
+      <w:pPr>
+        <w:spacing w:line="360" w:lineRule="auto"/>
+        <w:rPr>
+          <w:rFonts w:ascii="Trebuchet MS" w:hAnsi="Trebuchet MS"/>
+        </w:rPr>
+      </w:pPr>
+      <w:r>
+        <w:rPr>
+          <w:rFonts w:ascii="Trebuchet MS" w:hAnsi="Trebuchet MS"/>
+        </w:rPr>
+        <w:t xml:space="preserve">When I read the assessment brief for the first time, I thought it was a task of moderate difficulty. We all had the heavy workload of our dissertation upon our shoulders and wondered if it’s even possible to spare time to accomplish these tasks. We still tried to spare as much as time as possible, so that we wouldn’t struggle in the last moment. I, personally, thought that the management phase had begun very well. </w:t>
+      </w:r>
+      <w:r>
+        <w:rPr>
+          <w:rFonts w:ascii="Trebuchet MS" w:hAnsi="Trebuchet MS"/>
+        </w:rPr>
+        <w:t xml:space="preserve">We all had the necessary items we needed to carry out the planned tasks </w:t>
+      </w:r>
+      <w:r>
+        <w:rPr>
+          <w:rFonts w:ascii="Trebuchet MS" w:hAnsi="Trebuchet MS"/>
+        </w:rPr>
+        <w:t>and having these items made me confident</w:t>
+      </w:r>
+      <w:r>
+        <w:rPr>
+          <w:rFonts w:ascii="Trebuchet MS" w:hAnsi="Trebuchet MS"/>
+        </w:rPr>
+        <w:t xml:space="preserve"> in accomplishing them.</w:t>
+      </w:r>
+    </w:p>
+    <w:p>
+      <w:pPr>
+        <w:spacing w:line="360" w:lineRule="auto"/>
+        <w:rPr>
+          <w:rFonts w:ascii="Trebuchet MS" w:hAnsi="Trebuchet MS"/>
+        </w:rPr>
+      </w:pPr>
+    </w:p>
+    <w:p>
+      <w:pPr>
+        <w:spacing w:line="360" w:lineRule="auto"/>
+        <w:rPr>
+          <w:rFonts w:ascii="Trebuchet MS" w:hAnsi="Trebuchet MS"/>
+        </w:rPr>
+      </w:pPr>
+    </w:p>
+    <w:p>
+      <w:pPr>
+        <w:spacing w:line="360" w:lineRule="auto"/>
+        <w:rPr>
+          <w:rFonts w:ascii="Trebuchet MS" w:hAnsi="Trebuchet MS"/>
+        </w:rPr>
+      </w:pPr>
+    </w:p>
+    <w:p>
+      <w:pPr>
+        <w:spacing w:line="360" w:lineRule="auto"/>
+        <w:rPr>
+          <w:rFonts w:ascii="Trebuchet MS" w:hAnsi="Trebuchet MS"/>
+        </w:rPr>
+      </w:pPr>
+    </w:p>
+    <w:p>
+      <w:pPr>
+        <w:spacing w:line="360" w:lineRule="auto"/>
+        <w:rPr>
+          <w:rFonts w:ascii="Trebuchet MS" w:hAnsi="Trebuchet MS"/>
+        </w:rPr>
+      </w:pPr>
+    </w:p>
+    <w:p>
+      <w:pPr>
+        <w:spacing w:line="360" w:lineRule="auto"/>
+        <w:rPr>
+          <w:rFonts w:ascii="Trebuchet MS" w:hAnsi="Trebuchet MS"/>
+        </w:rPr>
+      </w:pPr>
+    </w:p>
+    <w:p>
+      <w:pPr>
+        <w:spacing w:line="360" w:lineRule="auto"/>
+        <w:rPr>
+          <w:rFonts w:ascii="Trebuchet MS" w:hAnsi="Trebuchet MS"/>
+        </w:rPr>
+      </w:pPr>
+    </w:p>
+    <w:p/>
+    <w:p>
+      <w:pPr>
+        <w:pStyle w:val="Heading1"/>
+        <w:rPr>
+          <w:rFonts w:ascii="Trebuchet MS" w:hAnsi="Trebuchet MS"/>
+        </w:rPr>
+      </w:pPr>
+      <w:r>
+        <w:rPr>
+          <w:rFonts w:ascii="Trebuchet MS" w:hAnsi="Trebuchet MS"/>
+        </w:rPr>
+        <w:lastRenderedPageBreak/>
+        <w:t>Phase 2: Design</w:t>
+      </w:r>
+    </w:p>
+    <w:p/>
+    <w:p>
+      <w:pPr>
+        <w:pStyle w:val="Heading2"/>
+        <w:rPr>
+          <w:rFonts w:ascii="Trebuchet MS" w:hAnsi="Trebuchet MS"/>
+        </w:rPr>
+      </w:pPr>
+      <w:r>
+        <w:rPr>
+          <w:rFonts w:ascii="Trebuchet MS" w:hAnsi="Trebuchet MS"/>
+        </w:rPr>
+        <w:t>Decisions Made:</w:t>
+      </w:r>
+    </w:p>
+    <w:p/>
+    <w:p>
+      <w:pPr>
+        <w:spacing w:line="360" w:lineRule="auto"/>
+        <w:rPr>
+          <w:rFonts w:ascii="Trebuchet MS" w:eastAsia="Adobe Gothic Std B" w:hAnsi="Trebuchet MS"/>
+        </w:rPr>
+      </w:pPr>
+      <w:r>
+        <w:rPr>
+          <w:rFonts w:ascii="Trebuchet MS" w:eastAsia="Adobe Gothic Std B" w:hAnsi="Trebuchet MS"/>
+        </w:rPr>
+        <w:t>The design phase had begun with each team member having tasks to complete.</w:t>
+      </w:r>
+    </w:p>
+    <w:p>
+      <w:pPr>
+        <w:spacing w:line="360" w:lineRule="auto"/>
+        <w:rPr>
+          <w:rFonts w:ascii="Trebuchet MS" w:eastAsia="Adobe Gothic Std B" w:hAnsi="Trebuchet MS"/>
+        </w:rPr>
+      </w:pPr>
+    </w:p>
+    <w:p>
+      <w:pPr>
+        <w:spacing w:line="360" w:lineRule="auto"/>
+        <w:rPr>
+          <w:rFonts w:ascii="Trebuchet MS" w:eastAsia="Adobe Gothic Std B" w:hAnsi="Trebuchet MS"/>
+        </w:rPr>
+      </w:pPr>
+      <w:r>
+        <w:rPr>
+          <w:rFonts w:ascii="Trebuchet MS" w:eastAsia="Adobe Gothic Std B" w:hAnsi="Trebuchet MS"/>
+        </w:rPr>
+        <w:t>The first design material</w:t>
+      </w:r>
+      <w:r>
+        <w:rPr>
+          <w:rFonts w:ascii="Trebuchet MS" w:eastAsia="Adobe Gothic Std B" w:hAnsi="Trebuchet MS"/>
+        </w:rPr>
+        <w:t xml:space="preserve"> that the team decided to create was the Use Case Diagram and was completed on March 15</w:t>
+      </w:r>
+      <w:r>
+        <w:rPr>
+          <w:rFonts w:ascii="Trebuchet MS" w:eastAsia="Adobe Gothic Std B" w:hAnsi="Trebuchet MS"/>
+        </w:rPr>
+        <w:t xml:space="preserve"> (</w:t>
+      </w:r>
+      <w:r>
+        <w:rPr>
+          <w:rFonts w:ascii="Trebuchet MS" w:eastAsia="Adobe Gothic Std B" w:hAnsi="Trebuchet MS"/>
+          <w:color w:val="FF0000"/>
+        </w:rPr>
+        <w:t>Add Reference</w:t>
+      </w:r>
+      <w:r>
+        <w:rPr>
+          <w:rFonts w:ascii="Trebuchet MS" w:eastAsia="Adobe Gothic Std B" w:hAnsi="Trebuchet MS"/>
+        </w:rPr>
+        <w:t>)</w:t>
+      </w:r>
+      <w:r>
+        <w:rPr>
+          <w:rFonts w:ascii="Trebuchet MS" w:eastAsia="Adobe Gothic Std B" w:hAnsi="Trebuchet MS"/>
+        </w:rPr>
+        <w:t>. The team decided to create this because they thought it would serve a great purpose in understanding the flow of processes that will be carried out in the software and the interaction between the user and the software. They also thought it will help them greatly during the implementation phase.</w:t>
+      </w:r>
+    </w:p>
+    <w:p>
+      <w:pPr>
+        <w:spacing w:line="360" w:lineRule="auto"/>
+        <w:rPr>
+          <w:rFonts w:ascii="Trebuchet MS" w:eastAsia="Adobe Gothic Std B" w:hAnsi="Trebuchet MS"/>
+        </w:rPr>
+      </w:pPr>
+    </w:p>
+    <w:p>
+      <w:pPr>
+        <w:spacing w:line="360" w:lineRule="auto"/>
+        <w:rPr>
+          <w:rFonts w:ascii="Trebuchet MS" w:eastAsia="Adobe Gothic Std B" w:hAnsi="Trebuchet MS"/>
+        </w:rPr>
+      </w:pPr>
+      <w:r>
+        <w:rPr>
+          <w:rFonts w:ascii="Trebuchet MS" w:eastAsia="Adobe Gothic Std B" w:hAnsi="Trebuchet MS"/>
+        </w:rPr>
+        <w:t>The team was happy with the use case diagram, but they needed more info on each step that was carried out</w:t>
+      </w:r>
+      <w:r>
+        <w:rPr>
+          <w:rFonts w:ascii="Trebuchet MS" w:eastAsia="Adobe Gothic Std B" w:hAnsi="Trebuchet MS"/>
+        </w:rPr>
+        <w:t>, so they can understand the concepts in more depth</w:t>
+      </w:r>
+      <w:r>
+        <w:rPr>
+          <w:rFonts w:ascii="Trebuchet MS" w:eastAsia="Adobe Gothic Std B" w:hAnsi="Trebuchet MS"/>
+        </w:rPr>
+        <w:t>. This was when</w:t>
+      </w:r>
+      <w:r>
+        <w:rPr>
+          <w:rFonts w:ascii="Trebuchet MS" w:eastAsia="Adobe Gothic Std B" w:hAnsi="Trebuchet MS"/>
+        </w:rPr>
+        <w:t xml:space="preserve"> the team had decided to create the expanded use case as well</w:t>
+      </w:r>
+      <w:r>
+        <w:rPr>
+          <w:rFonts w:ascii="Trebuchet MS" w:eastAsia="Adobe Gothic Std B" w:hAnsi="Trebuchet MS"/>
+        </w:rPr>
+        <w:t xml:space="preserve"> (</w:t>
+      </w:r>
+      <w:r>
+        <w:rPr>
+          <w:rFonts w:ascii="Trebuchet MS" w:eastAsia="Adobe Gothic Std B" w:hAnsi="Trebuchet MS"/>
+          <w:color w:val="FF0000"/>
+        </w:rPr>
+        <w:t>Add Reference</w:t>
+      </w:r>
+      <w:r>
+        <w:rPr>
+          <w:rFonts w:ascii="Trebuchet MS" w:eastAsia="Adobe Gothic Std B" w:hAnsi="Trebuchet MS"/>
+        </w:rPr>
+        <w:t>)</w:t>
+      </w:r>
+      <w:r>
+        <w:rPr>
+          <w:rFonts w:ascii="Trebuchet MS" w:eastAsia="Adobe Gothic Std B" w:hAnsi="Trebuchet MS"/>
+        </w:rPr>
+        <w:t>.</w:t>
+      </w:r>
+      <w:r>
+        <w:rPr>
+          <w:rFonts w:ascii="Trebuchet MS" w:eastAsia="Adobe Gothic Std B" w:hAnsi="Trebuchet MS"/>
+        </w:rPr>
+        <w:t xml:space="preserve"> The textual description in these documents was a lot to read but provided a much deeper knowledge and helped the team greatly. This task was completed </w:t>
+      </w:r>
+      <w:r>
+        <w:rPr>
+          <w:rFonts w:ascii="Trebuchet MS" w:eastAsia="Adobe Gothic Std B" w:hAnsi="Trebuchet MS"/>
+        </w:rPr>
+        <w:t>on March 30</w:t>
+      </w:r>
+      <w:r>
+        <w:rPr>
+          <w:rFonts w:ascii="Trebuchet MS" w:eastAsia="Adobe Gothic Std B" w:hAnsi="Trebuchet MS"/>
+        </w:rPr>
+        <w:t xml:space="preserve">. </w:t>
+      </w:r>
+    </w:p>
+    <w:p>
+      <w:pPr>
+        <w:spacing w:line="360" w:lineRule="auto"/>
+        <w:rPr>
+          <w:rFonts w:ascii="Trebuchet MS" w:eastAsia="Adobe Gothic Std B" w:hAnsi="Trebuchet MS"/>
+        </w:rPr>
+      </w:pPr>
+    </w:p>
+    <w:p>
+      <w:pPr>
+        <w:spacing w:line="360" w:lineRule="auto"/>
+        <w:rPr>
+          <w:rFonts w:ascii="Trebuchet MS" w:eastAsia="Adobe Gothic Std B" w:hAnsi="Trebuchet MS"/>
+        </w:rPr>
+      </w:pPr>
+      <w:r>
+        <w:rPr>
+          <w:rFonts w:ascii="Trebuchet MS" w:eastAsia="Adobe Gothic Std B" w:hAnsi="Trebuchet MS"/>
+        </w:rPr>
+        <w:t xml:space="preserve">To support these diagrams, the team wanted to create the Robustness diagram </w:t>
+      </w:r>
+      <w:r>
+        <w:rPr>
+          <w:rFonts w:ascii="Trebuchet MS" w:eastAsia="Adobe Gothic Std B" w:hAnsi="Trebuchet MS"/>
+        </w:rPr>
+        <w:t xml:space="preserve">and the </w:t>
+      </w:r>
+      <w:r>
+        <w:rPr>
+          <w:rFonts w:ascii="Trebuchet MS" w:eastAsia="Adobe Gothic Std B" w:hAnsi="Trebuchet MS"/>
+        </w:rPr>
+        <w:t>S</w:t>
+      </w:r>
+      <w:r>
+        <w:rPr>
+          <w:rFonts w:ascii="Trebuchet MS" w:eastAsia="Adobe Gothic Std B" w:hAnsi="Trebuchet MS"/>
+        </w:rPr>
+        <w:t xml:space="preserve">tructure chart </w:t>
+      </w:r>
+      <w:r>
+        <w:rPr>
+          <w:rFonts w:ascii="Trebuchet MS" w:eastAsia="Adobe Gothic Std B" w:hAnsi="Trebuchet MS"/>
+        </w:rPr>
+        <w:t>as well.</w:t>
+      </w:r>
+      <w:r>
+        <w:rPr>
+          <w:rFonts w:ascii="Trebuchet MS" w:eastAsia="Adobe Gothic Std B" w:hAnsi="Trebuchet MS"/>
+        </w:rPr>
+        <w:t xml:space="preserve"> </w:t>
+      </w:r>
+      <w:r>
+        <w:rPr>
+          <w:rFonts w:ascii="Trebuchet MS" w:eastAsia="Adobe Gothic Std B" w:hAnsi="Trebuchet MS"/>
+        </w:rPr>
+        <w:t>Th</w:t>
+      </w:r>
+      <w:r>
+        <w:rPr>
+          <w:rFonts w:ascii="Trebuchet MS" w:eastAsia="Adobe Gothic Std B" w:hAnsi="Trebuchet MS"/>
+        </w:rPr>
+        <w:t>ese</w:t>
+      </w:r>
+      <w:r>
+        <w:rPr>
+          <w:rFonts w:ascii="Trebuchet MS" w:eastAsia="Adobe Gothic Std B" w:hAnsi="Trebuchet MS"/>
+        </w:rPr>
+        <w:t xml:space="preserve"> w</w:t>
+      </w:r>
+      <w:r>
+        <w:rPr>
+          <w:rFonts w:ascii="Trebuchet MS" w:eastAsia="Adobe Gothic Std B" w:hAnsi="Trebuchet MS"/>
+        </w:rPr>
+        <w:t xml:space="preserve">ere </w:t>
+      </w:r>
+      <w:r>
+        <w:rPr>
+          <w:rFonts w:ascii="Trebuchet MS" w:eastAsia="Adobe Gothic Std B" w:hAnsi="Trebuchet MS"/>
+        </w:rPr>
+        <w:t xml:space="preserve">created because </w:t>
+      </w:r>
+      <w:r>
+        <w:rPr>
+          <w:rFonts w:ascii="Trebuchet MS" w:eastAsia="Adobe Gothic Std B" w:hAnsi="Trebuchet MS"/>
+        </w:rPr>
+        <w:t>the team wanted to</w:t>
+      </w:r>
+      <w:r>
+        <w:rPr>
+          <w:rFonts w:ascii="Trebuchet MS" w:eastAsia="Adobe Gothic Std B" w:hAnsi="Trebuchet MS"/>
+        </w:rPr>
+        <w:t xml:space="preserve"> gain extra knowledge about the functions that each step was going to do</w:t>
+      </w:r>
+      <w:r>
+        <w:rPr>
+          <w:rFonts w:ascii="Trebuchet MS" w:eastAsia="Adobe Gothic Std B" w:hAnsi="Trebuchet MS"/>
+        </w:rPr>
+        <w:t xml:space="preserve"> in the software, so that they can produce a more efficient product. </w:t>
+      </w:r>
+      <w:r>
+        <w:rPr>
+          <w:rFonts w:ascii="Trebuchet MS" w:eastAsia="Adobe Gothic Std B" w:hAnsi="Trebuchet MS"/>
+        </w:rPr>
+        <w:t xml:space="preserve">These tasks were completed around the mid of February. </w:t>
+      </w:r>
+    </w:p>
+    <w:p>
+      <w:pPr>
+        <w:spacing w:line="360" w:lineRule="auto"/>
+        <w:rPr>
+          <w:rFonts w:ascii="Trebuchet MS" w:eastAsia="Adobe Gothic Std B" w:hAnsi="Trebuchet MS"/>
+        </w:rPr>
+      </w:pPr>
+    </w:p>
+    <w:p>
+      <w:pPr>
+        <w:spacing w:line="360" w:lineRule="auto"/>
+        <w:rPr>
+          <w:rFonts w:ascii="Trebuchet MS" w:eastAsia="Adobe Gothic Std B" w:hAnsi="Trebuchet MS"/>
+        </w:rPr>
+      </w:pPr>
+      <w:r>
+        <w:rPr>
+          <w:rFonts w:ascii="Trebuchet MS" w:eastAsia="Adobe Gothic Std B" w:hAnsi="Trebuchet MS"/>
+        </w:rPr>
+        <w:t>The next task in the design phase was the interface design. This was very essential as the team had to gain an idea of how the software is going to look in the final product</w:t>
+      </w:r>
+      <w:r>
+        <w:rPr>
+          <w:rFonts w:ascii="Trebuchet MS" w:eastAsia="Adobe Gothic Std B" w:hAnsi="Trebuchet MS"/>
+        </w:rPr>
+        <w:t xml:space="preserve"> so that they can implement it easily during the implementation phase.</w:t>
+      </w:r>
+      <w:r>
+        <w:rPr>
+          <w:rFonts w:ascii="Trebuchet MS" w:eastAsia="Adobe Gothic Std B" w:hAnsi="Trebuchet MS"/>
+        </w:rPr>
+        <w:t xml:space="preserve"> This </w:t>
+      </w:r>
+      <w:r>
+        <w:rPr>
+          <w:rFonts w:ascii="Trebuchet MS" w:eastAsia="Adobe Gothic Std B" w:hAnsi="Trebuchet MS"/>
+        </w:rPr>
+        <w:t>task was completed on February 13.</w:t>
+      </w:r>
+    </w:p>
+    <w:p>
+      <w:pPr>
+        <w:pStyle w:val="Heading2"/>
+        <w:rPr>
+          <w:rFonts w:ascii="Trebuchet MS" w:eastAsia="Adobe Gothic Std B" w:hAnsi="Trebuchet MS"/>
+        </w:rPr>
+      </w:pPr>
+      <w:r>
+        <w:rPr>
+          <w:rFonts w:ascii="Trebuchet MS" w:eastAsia="Adobe Gothic Std B" w:hAnsi="Trebuchet MS"/>
+        </w:rPr>
+        <w:lastRenderedPageBreak/>
+        <w:t>Personal Evaluation:</w:t>
+      </w:r>
+    </w:p>
+    <w:p/>
+    <w:p>
+      <w:pPr>
+        <w:spacing w:line="360" w:lineRule="auto"/>
+        <w:rPr>
+          <w:rFonts w:ascii="Trebuchet MS" w:hAnsi="Trebuchet MS"/>
+        </w:rPr>
+      </w:pPr>
+      <w:r>
+        <w:rPr>
+          <w:rFonts w:ascii="Trebuchet MS" w:hAnsi="Trebuchet MS"/>
+        </w:rPr>
+        <w:t xml:space="preserve">This phase progressed very well as all team members contributed and did their very best on their tasks </w:t>
+      </w:r>
+      <w:r>
+        <w:rPr>
+          <w:rFonts w:ascii="Trebuchet MS" w:hAnsi="Trebuchet MS"/>
+        </w:rPr>
+        <w:t>and</w:t>
+      </w:r>
+      <w:r>
+        <w:rPr>
+          <w:rFonts w:ascii="Trebuchet MS" w:hAnsi="Trebuchet MS"/>
+        </w:rPr>
+        <w:t xml:space="preserve"> made sure they were on time.</w:t>
+      </w:r>
+      <w:r>
+        <w:rPr>
+          <w:rFonts w:ascii="Trebuchet MS" w:hAnsi="Trebuchet MS"/>
+        </w:rPr>
+        <w:t xml:space="preserve"> </w:t>
+      </w:r>
+      <w:r>
+        <w:rPr>
+          <w:rFonts w:ascii="Trebuchet MS" w:hAnsi="Trebuchet MS"/>
+        </w:rPr>
+        <w:t>I found the tasks to be of moderate difficulty as the software itself was not very complex. I was more confident than I was in the management phase and realised that the implementation phase should be easy for the whole team.</w:t>
+      </w:r>
+    </w:p>
+    <w:p>
+      <w:pPr>
+        <w:spacing w:line="360" w:lineRule="auto"/>
+        <w:rPr>
+          <w:rFonts w:ascii="Trebuchet MS" w:hAnsi="Trebuchet MS"/>
+        </w:rPr>
+      </w:pPr>
+    </w:p>
+    <w:p>
+      <w:pPr>
+        <w:spacing w:line="360" w:lineRule="auto"/>
+        <w:rPr>
+          <w:rFonts w:ascii="Trebuchet MS" w:hAnsi="Trebuchet MS"/>
+        </w:rPr>
+      </w:pPr>
+      <w:r>
+        <w:rPr>
+          <w:rFonts w:ascii="Trebuchet MS" w:hAnsi="Trebuchet MS"/>
+        </w:rPr>
+        <w:t xml:space="preserve">I was responsible for creating the use case diagram, expanded use cases and the robustness diagram. </w:t>
+      </w:r>
+      <w:r>
+        <w:rPr>
+          <w:rFonts w:ascii="Trebuchet MS" w:hAnsi="Trebuchet MS"/>
+        </w:rPr>
+        <w:t xml:space="preserve">One of the few </w:t>
+      </w:r>
+      <w:r>
+        <w:rPr>
+          <w:rFonts w:ascii="Trebuchet MS" w:hAnsi="Trebuchet MS"/>
+        </w:rPr>
+        <w:t>challenges</w:t>
+      </w:r>
+      <w:r>
+        <w:rPr>
+          <w:rFonts w:ascii="Trebuchet MS" w:hAnsi="Trebuchet MS"/>
+        </w:rPr>
+        <w:t xml:space="preserve"> I had encountered during these tasks is trying to keep the diagrams as concise as possible.</w:t>
+      </w:r>
+      <w:r>
+        <w:rPr>
+          <w:rFonts w:ascii="Trebuchet MS" w:hAnsi="Trebuchet MS"/>
+        </w:rPr>
+        <w:t xml:space="preserve"> Almost every function in the software are quick and short and must be completed within minutes. So, I had to make sure that I don’t extend unnecessarily and create extra work for the team to implement during the implementation phase. However, my team helped me secure a proper diagram which was clear, simple, and easy to grasp.</w:t>
+      </w:r>
+    </w:p>
+    <w:p>
+      <w:pPr>
+        <w:spacing w:line="360" w:lineRule="auto"/>
+        <w:rPr>
+          <w:rFonts w:ascii="Trebuchet MS" w:hAnsi="Trebuchet MS"/>
+        </w:rPr>
+      </w:pPr>
+    </w:p>
+    <w:p>
+      <w:pPr>
+        <w:spacing w:line="360" w:lineRule="auto"/>
+        <w:rPr>
+          <w:rFonts w:ascii="Trebuchet MS" w:hAnsi="Trebuchet MS"/>
+        </w:rPr>
+      </w:pPr>
+      <w:r>
+        <w:rPr>
+          <w:rFonts w:ascii="Trebuchet MS" w:hAnsi="Trebuchet MS"/>
+        </w:rPr>
+        <w:t>Other</w:t>
+      </w:r>
+      <w:r>
+        <w:rPr>
+          <w:rFonts w:ascii="Trebuchet MS" w:hAnsi="Trebuchet MS"/>
+        </w:rPr>
+        <w:t xml:space="preserve"> minor challenges </w:t>
+      </w:r>
+      <w:r>
+        <w:rPr>
+          <w:rFonts w:ascii="Trebuchet MS" w:hAnsi="Trebuchet MS"/>
+        </w:rPr>
+        <w:t xml:space="preserve">were colour coding the diagrams so, each section stands out from each other </w:t>
       </w:r>
       <w:bookmarkStart w:id="0" w:name="_GoBack"/>
       <w:bookmarkEnd w:id="0"/>
+      <w:r>
+        <w:rPr>
+          <w:rFonts w:ascii="Trebuchet MS" w:hAnsi="Trebuchet MS"/>
+        </w:rPr>
+        <w:t xml:space="preserve">and will be easier for any person to read. </w:t>
+      </w:r>
+      <w:r>
+        <w:rPr>
+          <w:rFonts w:ascii="Trebuchet MS" w:hAnsi="Trebuchet MS"/>
+        </w:rPr>
+        <w:t xml:space="preserve"> </w:t>
+      </w:r>
+      <w:r>
+        <w:rPr>
+          <w:rFonts w:ascii="Trebuchet MS" w:hAnsi="Trebuchet MS"/>
+        </w:rPr>
+        <w:t xml:space="preserve"> </w:t>
+      </w:r>
     </w:p>
     <w:sectPr>
       <w:pgSz w:w="11906" w:h="16838"/>
@@ -316,7 +1075,7 @@
     <w:rPrDefault>
       <w:rPr>
         <w:rFonts w:asciiTheme="minorHAnsi" w:eastAsiaTheme="minorHAnsi" w:hAnsiTheme="minorHAnsi" w:cstheme="minorBidi"/>
-        <w:sz w:val="22"/>
+        <w:sz w:val="24"/>
         <w:szCs w:val="22"/>
         <w:lang w:val="en-GB" w:eastAsia="en-US" w:bidi="ar-SA"/>
       </w:rPr>

</xml_diff>

<commit_message>
Added content for implementation phase
</commit_message>
<xml_diff>
--- a/COM600 - AE2 - Report.docx
+++ b/COM600 - AE2 - Report.docx
@@ -778,7 +778,32 @@
         <w:rPr>
           <w:rFonts w:ascii="Trebuchet MS" w:eastAsia="Adobe Gothic Std B" w:hAnsi="Trebuchet MS"/>
         </w:rPr>
-        <w:t xml:space="preserve">To support these diagrams, the team wanted to create the Robustness diagram </w:t>
+        <w:t>To support these diagrams, the team wanted to create the Robustness diagram</w:t>
+      </w:r>
+      <w:r>
+        <w:rPr>
+          <w:rFonts w:ascii="Trebuchet MS" w:eastAsia="Adobe Gothic Std B" w:hAnsi="Trebuchet MS"/>
+        </w:rPr>
+        <w:t xml:space="preserve"> (</w:t>
+      </w:r>
+      <w:r>
+        <w:rPr>
+          <w:rFonts w:ascii="Trebuchet MS" w:eastAsia="Adobe Gothic Std B" w:hAnsi="Trebuchet MS"/>
+          <w:color w:val="FF0000"/>
+        </w:rPr>
+        <w:t>Add Reference</w:t>
+      </w:r>
+      <w:r>
+        <w:rPr>
+          <w:rFonts w:ascii="Trebuchet MS" w:eastAsia="Adobe Gothic Std B" w:hAnsi="Trebuchet MS"/>
+        </w:rPr>
+        <w:t>)</w:t>
+      </w:r>
+      <w:r>
+        <w:rPr>
+          <w:rFonts w:ascii="Trebuchet MS" w:eastAsia="Adobe Gothic Std B" w:hAnsi="Trebuchet MS"/>
+        </w:rPr>
+        <w:t xml:space="preserve"> </w:t>
       </w:r>
       <w:r>
         <w:rPr>
@@ -796,7 +821,32 @@
         <w:rPr>
           <w:rFonts w:ascii="Trebuchet MS" w:eastAsia="Adobe Gothic Std B" w:hAnsi="Trebuchet MS"/>
         </w:rPr>
-        <w:t xml:space="preserve">tructure chart </w:t>
+        <w:t>tructure chart</w:t>
+      </w:r>
+      <w:r>
+        <w:rPr>
+          <w:rFonts w:ascii="Trebuchet MS" w:eastAsia="Adobe Gothic Std B" w:hAnsi="Trebuchet MS"/>
+        </w:rPr>
+        <w:t xml:space="preserve"> (</w:t>
+      </w:r>
+      <w:r>
+        <w:rPr>
+          <w:rFonts w:ascii="Trebuchet MS" w:eastAsia="Adobe Gothic Std B" w:hAnsi="Trebuchet MS"/>
+          <w:color w:val="FF0000"/>
+        </w:rPr>
+        <w:t>Add Reference</w:t>
+      </w:r>
+      <w:r>
+        <w:rPr>
+          <w:rFonts w:ascii="Trebuchet MS" w:eastAsia="Adobe Gothic Std B" w:hAnsi="Trebuchet MS"/>
+        </w:rPr>
+        <w:t>)</w:t>
+      </w:r>
+      <w:r>
+        <w:rPr>
+          <w:rFonts w:ascii="Trebuchet MS" w:eastAsia="Adobe Gothic Std B" w:hAnsi="Trebuchet MS"/>
+        </w:rPr>
+        <w:t xml:space="preserve"> </w:t>
       </w:r>
       <w:r>
         <w:rPr>
@@ -884,7 +934,135 @@
         <w:rPr>
           <w:rFonts w:ascii="Trebuchet MS" w:eastAsia="Adobe Gothic Std B" w:hAnsi="Trebuchet MS"/>
         </w:rPr>
-        <w:t>The next task in the design phase was the interface design. This was very essential as the team had to gain an idea of how the software is going to look in the final product</w:t>
+        <w:t xml:space="preserve">The next design artefact that the team had decided to create </w:t>
+      </w:r>
+      <w:r>
+        <w:rPr>
+          <w:rFonts w:ascii="Trebuchet MS" w:eastAsia="Adobe Gothic Std B" w:hAnsi="Trebuchet MS"/>
+        </w:rPr>
+        <w:t xml:space="preserve">were the CRC cards </w:t>
+      </w:r>
+      <w:r>
+        <w:rPr>
+          <w:rFonts w:ascii="Trebuchet MS" w:eastAsia="Adobe Gothic Std B" w:hAnsi="Trebuchet MS"/>
+        </w:rPr>
+        <w:t>(</w:t>
+      </w:r>
+      <w:r>
+        <w:rPr>
+          <w:rFonts w:ascii="Trebuchet MS" w:eastAsia="Adobe Gothic Std B" w:hAnsi="Trebuchet MS"/>
+          <w:color w:val="FF0000"/>
+        </w:rPr>
+        <w:t>Add Reference</w:t>
+      </w:r>
+      <w:r>
+        <w:rPr>
+          <w:rFonts w:ascii="Trebuchet MS" w:eastAsia="Adobe Gothic Std B" w:hAnsi="Trebuchet MS"/>
+        </w:rPr>
+        <w:t>).</w:t>
+      </w:r>
+      <w:r>
+        <w:rPr>
+          <w:rFonts w:ascii="Trebuchet MS" w:eastAsia="Adobe Gothic Std B" w:hAnsi="Trebuchet MS"/>
+        </w:rPr>
+        <w:t xml:space="preserve"> It was decided because they had thought it would be better to have a simple idea about the classes that are going to be implemented in the product</w:t>
+      </w:r>
+      <w:r>
+        <w:rPr>
+          <w:rFonts w:ascii="Trebuchet MS" w:eastAsia="Adobe Gothic Std B" w:hAnsi="Trebuchet MS"/>
+        </w:rPr>
+        <w:t xml:space="preserve"> and its relationship with other classes.</w:t>
+      </w:r>
+      <w:r>
+        <w:rPr>
+          <w:rFonts w:ascii="Trebuchet MS" w:eastAsia="Adobe Gothic Std B" w:hAnsi="Trebuchet MS"/>
+        </w:rPr>
+        <w:t xml:space="preserve"> This task was completed at the end </w:t>
+      </w:r>
+      <w:r>
+        <w:rPr>
+          <w:rFonts w:ascii="Trebuchet MS" w:eastAsia="Adobe Gothic Std B" w:hAnsi="Trebuchet MS"/>
+        </w:rPr>
+        <w:lastRenderedPageBreak/>
+        <w:t>of February. With the help of this, the team will then be able to create the class diagram (</w:t>
+      </w:r>
+      <w:r>
+        <w:rPr>
+          <w:rFonts w:ascii="Trebuchet MS" w:eastAsia="Adobe Gothic Std B" w:hAnsi="Trebuchet MS"/>
+          <w:color w:val="FF0000"/>
+        </w:rPr>
+        <w:t>Add Reference</w:t>
+      </w:r>
+      <w:r>
+        <w:rPr>
+          <w:rFonts w:ascii="Trebuchet MS" w:eastAsia="Adobe Gothic Std B" w:hAnsi="Trebuchet MS"/>
+        </w:rPr>
+        <w:t>)</w:t>
+      </w:r>
+      <w:r>
+        <w:rPr>
+          <w:rFonts w:ascii="Trebuchet MS" w:eastAsia="Adobe Gothic Std B" w:hAnsi="Trebuchet MS"/>
+        </w:rPr>
+        <w:t xml:space="preserve"> in a more expressive way </w:t>
+      </w:r>
+      <w:r>
+        <w:rPr>
+          <w:rFonts w:ascii="Trebuchet MS" w:eastAsia="Adobe Gothic Std B" w:hAnsi="Trebuchet MS"/>
+        </w:rPr>
+        <w:t>that</w:t>
+      </w:r>
+      <w:r>
+        <w:rPr>
+          <w:rFonts w:ascii="Trebuchet MS" w:eastAsia="Adobe Gothic Std B" w:hAnsi="Trebuchet MS"/>
+        </w:rPr>
+        <w:t xml:space="preserve"> will help the team to understand it more clearly. </w:t>
+      </w:r>
+    </w:p>
+    <w:p>
+      <w:pPr>
+        <w:spacing w:line="360" w:lineRule="auto"/>
+        <w:rPr>
+          <w:rFonts w:ascii="Trebuchet MS" w:eastAsia="Adobe Gothic Std B" w:hAnsi="Trebuchet MS"/>
+        </w:rPr>
+      </w:pPr>
+    </w:p>
+    <w:p>
+      <w:pPr>
+        <w:spacing w:line="360" w:lineRule="auto"/>
+        <w:rPr>
+          <w:rFonts w:ascii="Trebuchet MS" w:eastAsia="Adobe Gothic Std B" w:hAnsi="Trebuchet MS"/>
+        </w:rPr>
+      </w:pPr>
+      <w:r>
+        <w:rPr>
+          <w:rFonts w:ascii="Trebuchet MS" w:eastAsia="Adobe Gothic Std B" w:hAnsi="Trebuchet MS"/>
+        </w:rPr>
+        <w:t>The next task in the design phase was the interface design</w:t>
+      </w:r>
+      <w:r>
+        <w:rPr>
+          <w:rFonts w:ascii="Trebuchet MS" w:eastAsia="Adobe Gothic Std B" w:hAnsi="Trebuchet MS"/>
+        </w:rPr>
+        <w:t xml:space="preserve"> (</w:t>
+      </w:r>
+      <w:r>
+        <w:rPr>
+          <w:rFonts w:ascii="Trebuchet MS" w:eastAsia="Adobe Gothic Std B" w:hAnsi="Trebuchet MS"/>
+          <w:color w:val="FF0000"/>
+        </w:rPr>
+        <w:t>Add Reference</w:t>
+      </w:r>
+      <w:r>
+        <w:rPr>
+          <w:rFonts w:ascii="Trebuchet MS" w:eastAsia="Adobe Gothic Std B" w:hAnsi="Trebuchet MS"/>
+        </w:rPr>
+        <w:t>)</w:t>
+      </w:r>
+      <w:r>
+        <w:rPr>
+          <w:rFonts w:ascii="Trebuchet MS" w:eastAsia="Adobe Gothic Std B" w:hAnsi="Trebuchet MS"/>
+        </w:rPr>
+        <w:t>. This was very essential as the team had to gain an idea of how the software is going to look in the final product</w:t>
       </w:r>
       <w:r>
         <w:rPr>
@@ -907,6 +1085,14 @@
     </w:p>
     <w:p>
       <w:pPr>
+        <w:spacing w:line="360" w:lineRule="auto"/>
+        <w:rPr>
+          <w:rFonts w:ascii="Trebuchet MS" w:eastAsia="Adobe Gothic Std B" w:hAnsi="Trebuchet MS"/>
+        </w:rPr>
+      </w:pPr>
+    </w:p>
+    <w:p>
+      <w:pPr>
         <w:pStyle w:val="Heading2"/>
         <w:rPr>
           <w:rFonts w:ascii="Trebuchet MS" w:eastAsia="Adobe Gothic Std B" w:hAnsi="Trebuchet MS"/>
@@ -916,7 +1102,528 @@
         <w:rPr>
           <w:rFonts w:ascii="Trebuchet MS" w:eastAsia="Adobe Gothic Std B" w:hAnsi="Trebuchet MS"/>
         </w:rPr>
+        <w:t>Personal Evaluation:</w:t>
+      </w:r>
+    </w:p>
+    <w:p/>
+    <w:p>
+      <w:pPr>
+        <w:spacing w:line="360" w:lineRule="auto"/>
+        <w:rPr>
+          <w:rFonts w:ascii="Trebuchet MS" w:hAnsi="Trebuchet MS"/>
+        </w:rPr>
+      </w:pPr>
+      <w:r>
+        <w:rPr>
+          <w:rFonts w:ascii="Trebuchet MS" w:hAnsi="Trebuchet MS"/>
+        </w:rPr>
+        <w:t xml:space="preserve">This phase progressed very well as all team members contributed and did their very best on their tasks </w:t>
+      </w:r>
+      <w:r>
+        <w:rPr>
+          <w:rFonts w:ascii="Trebuchet MS" w:hAnsi="Trebuchet MS"/>
+        </w:rPr>
+        <w:t>and</w:t>
+      </w:r>
+      <w:r>
+        <w:rPr>
+          <w:rFonts w:ascii="Trebuchet MS" w:hAnsi="Trebuchet MS"/>
+        </w:rPr>
+        <w:t xml:space="preserve"> made sure they were on time.</w:t>
+      </w:r>
+      <w:r>
+        <w:rPr>
+          <w:rFonts w:ascii="Trebuchet MS" w:hAnsi="Trebuchet MS"/>
+        </w:rPr>
+        <w:t xml:space="preserve"> </w:t>
+      </w:r>
+      <w:r>
+        <w:rPr>
+          <w:rFonts w:ascii="Trebuchet MS" w:hAnsi="Trebuchet MS"/>
+        </w:rPr>
+        <w:t>I found the tasks to be of moderate difficulty as the software itself was not very complex. I was more confident than I was in the management phase and realised that the implementation phase should be easy for the whole team.</w:t>
+      </w:r>
+    </w:p>
+    <w:p>
+      <w:pPr>
+        <w:spacing w:line="360" w:lineRule="auto"/>
+        <w:rPr>
+          <w:rFonts w:ascii="Trebuchet MS" w:hAnsi="Trebuchet MS"/>
+        </w:rPr>
+      </w:pPr>
+    </w:p>
+    <w:p>
+      <w:pPr>
+        <w:spacing w:line="360" w:lineRule="auto"/>
+        <w:rPr>
+          <w:rFonts w:ascii="Trebuchet MS" w:hAnsi="Trebuchet MS"/>
+        </w:rPr>
+      </w:pPr>
+      <w:r>
+        <w:rPr>
+          <w:rFonts w:ascii="Trebuchet MS" w:hAnsi="Trebuchet MS"/>
+        </w:rPr>
+        <w:t>I was responsible for creating the use case diagram, expanded use cases</w:t>
+      </w:r>
+      <w:r>
+        <w:rPr>
+          <w:rFonts w:ascii="Trebuchet MS" w:hAnsi="Trebuchet MS"/>
+        </w:rPr>
+        <w:t>, CRC cards,</w:t>
+      </w:r>
+      <w:r>
+        <w:rPr>
+          <w:rFonts w:ascii="Trebuchet MS" w:hAnsi="Trebuchet MS"/>
+        </w:rPr>
+        <w:t xml:space="preserve"> and the robustness diagram.</w:t>
+      </w:r>
+      <w:r>
+        <w:rPr>
+          <w:rFonts w:ascii="Trebuchet MS" w:hAnsi="Trebuchet MS"/>
+        </w:rPr>
+        <w:t xml:space="preserve"> Creating CRC cards was the easiest of them all and the team had said that it was helpful for them to create the class diagram.</w:t>
+      </w:r>
+    </w:p>
+    <w:p>
+      <w:pPr>
+        <w:spacing w:line="360" w:lineRule="auto"/>
+        <w:rPr>
+          <w:rFonts w:ascii="Trebuchet MS" w:hAnsi="Trebuchet MS"/>
+        </w:rPr>
+      </w:pPr>
+    </w:p>
+    <w:p>
+      <w:pPr>
+        <w:spacing w:line="360" w:lineRule="auto"/>
+        <w:rPr>
+          <w:rFonts w:ascii="Trebuchet MS" w:hAnsi="Trebuchet MS"/>
+        </w:rPr>
+      </w:pPr>
+      <w:r>
+        <w:rPr>
+          <w:rFonts w:ascii="Trebuchet MS" w:hAnsi="Trebuchet MS"/>
+        </w:rPr>
+        <w:t xml:space="preserve">One of the few </w:t>
+      </w:r>
+      <w:r>
+        <w:rPr>
+          <w:rFonts w:ascii="Trebuchet MS" w:hAnsi="Trebuchet MS"/>
+        </w:rPr>
+        <w:t>challenges</w:t>
+      </w:r>
+      <w:r>
+        <w:rPr>
+          <w:rFonts w:ascii="Trebuchet MS" w:hAnsi="Trebuchet MS"/>
+        </w:rPr>
+        <w:t xml:space="preserve"> I had encountered during these tasks is trying to keep the diagrams as concise as possible.</w:t>
+      </w:r>
+      <w:r>
+        <w:rPr>
+          <w:rFonts w:ascii="Trebuchet MS" w:hAnsi="Trebuchet MS"/>
+        </w:rPr>
+        <w:t xml:space="preserve"> Almost every function in the software are quick and short and must be completed within minutes. So, I had to make sure that I don’t extend unnecessarily and create extra work for the team to implement during the implementation phase. However, my team helped me secure a proper diagram which was clear, simple, and easy to grasp.</w:t>
+      </w:r>
+      <w:r>
+        <w:rPr>
+          <w:rFonts w:ascii="Trebuchet MS" w:hAnsi="Trebuchet MS"/>
+        </w:rPr>
+        <w:t xml:space="preserve"> </w:t>
+      </w:r>
+      <w:r>
+        <w:rPr>
+          <w:rFonts w:ascii="Trebuchet MS" w:hAnsi="Trebuchet MS"/>
+        </w:rPr>
+        <w:t>Other</w:t>
+      </w:r>
+      <w:r>
+        <w:rPr>
+          <w:rFonts w:ascii="Trebuchet MS" w:hAnsi="Trebuchet MS"/>
+        </w:rPr>
+        <w:t xml:space="preserve"> minor challenges </w:t>
+      </w:r>
+      <w:r>
+        <w:rPr>
+          <w:rFonts w:ascii="Trebuchet MS" w:hAnsi="Trebuchet MS"/>
+        </w:rPr>
+        <w:t>were colour coding the diagrams so, each section stands out from each other and will be easier for any person to read.</w:t>
+      </w:r>
+    </w:p>
+    <w:p>
+      <w:pPr>
+        <w:spacing w:line="360" w:lineRule="auto"/>
+        <w:rPr>
+          <w:rFonts w:ascii="Trebuchet MS" w:hAnsi="Trebuchet MS"/>
+        </w:rPr>
+      </w:pPr>
+    </w:p>
+    <w:p>
+      <w:pPr>
+        <w:pStyle w:val="Heading1"/>
+        <w:rPr>
+          <w:rFonts w:ascii="Trebuchet MS" w:hAnsi="Trebuchet MS"/>
+        </w:rPr>
+      </w:pPr>
+      <w:r>
+        <w:rPr>
+          <w:rFonts w:ascii="Trebuchet MS" w:hAnsi="Trebuchet MS"/>
+        </w:rPr>
         <w:lastRenderedPageBreak/>
+        <w:t>Phase 3: Implementation</w:t>
+      </w:r>
+    </w:p>
+    <w:p/>
+    <w:p>
+      <w:pPr>
+        <w:pStyle w:val="Heading2"/>
+        <w:rPr>
+          <w:rFonts w:ascii="Trebuchet MS" w:hAnsi="Trebuchet MS"/>
+        </w:rPr>
+      </w:pPr>
+      <w:r>
+        <w:rPr>
+          <w:rFonts w:ascii="Trebuchet MS" w:hAnsi="Trebuchet MS"/>
+        </w:rPr>
+        <w:t>Decisions Made:</w:t>
+      </w:r>
+    </w:p>
+    <w:p/>
+    <w:p>
+      <w:pPr>
+        <w:spacing w:line="360" w:lineRule="auto"/>
+        <w:rPr>
+          <w:rFonts w:ascii="Trebuchet MS" w:hAnsi="Trebuchet MS"/>
+        </w:rPr>
+      </w:pPr>
+      <w:r>
+        <w:rPr>
+          <w:rFonts w:ascii="Trebuchet MS" w:hAnsi="Trebuchet MS"/>
+        </w:rPr>
+        <w:t xml:space="preserve">This was the main phase of the whole development process. </w:t>
+      </w:r>
+      <w:r>
+        <w:rPr>
+          <w:rFonts w:ascii="Trebuchet MS" w:hAnsi="Trebuchet MS"/>
+        </w:rPr>
+        <w:t>Using the artefacts created from the design phase, the team had to implement the code</w:t>
+      </w:r>
+      <w:r>
+        <w:rPr>
+          <w:rFonts w:ascii="Trebuchet MS" w:hAnsi="Trebuchet MS"/>
+        </w:rPr>
+        <w:t xml:space="preserve"> using a Windows form in Visual Studio.</w:t>
+      </w:r>
+      <w:r>
+        <w:rPr>
+          <w:rFonts w:ascii="Trebuchet MS" w:hAnsi="Trebuchet MS"/>
+        </w:rPr>
+        <w:t xml:space="preserve"> The team thought to get some coding samples ready before implementing them into the project.</w:t>
+      </w:r>
+    </w:p>
+    <w:p>
+      <w:pPr>
+        <w:spacing w:line="360" w:lineRule="auto"/>
+        <w:rPr>
+          <w:rFonts w:ascii="Trebuchet MS" w:hAnsi="Trebuchet MS"/>
+        </w:rPr>
+      </w:pPr>
+    </w:p>
+    <w:p>
+      <w:pPr>
+        <w:spacing w:line="360" w:lineRule="auto"/>
+        <w:rPr>
+          <w:rFonts w:ascii="Trebuchet MS" w:hAnsi="Trebuchet MS"/>
+        </w:rPr>
+      </w:pPr>
+      <w:r>
+        <w:rPr>
+          <w:rFonts w:ascii="Trebuchet MS" w:hAnsi="Trebuchet MS"/>
+        </w:rPr>
+        <w:t>This was when the team had decided to write the SQL scripts for the various functions of the product (</w:t>
+      </w:r>
+      <w:r>
+        <w:rPr>
+          <w:rFonts w:ascii="Trebuchet MS" w:hAnsi="Trebuchet MS"/>
+          <w:color w:val="FF0000"/>
+        </w:rPr>
+        <w:t>Add Reference</w:t>
+      </w:r>
+      <w:r>
+        <w:rPr>
+          <w:rFonts w:ascii="Trebuchet MS" w:hAnsi="Trebuchet MS"/>
+        </w:rPr>
+        <w:t>).</w:t>
+      </w:r>
+      <w:r>
+        <w:rPr>
+          <w:rFonts w:ascii="Trebuchet MS" w:hAnsi="Trebuchet MS"/>
+        </w:rPr>
+        <w:t xml:space="preserve"> There were 3 main functions: adding members, booking games, and booking events. So, each team member took responsibility of each section and started writing the scripts. </w:t>
+      </w:r>
+      <w:r>
+        <w:rPr>
+          <w:rFonts w:ascii="Trebuchet MS" w:hAnsi="Trebuchet MS"/>
+        </w:rPr>
+        <w:t>This was very useful because the database was the most important and difficult section of the produc</w:t>
+      </w:r>
+      <w:r>
+        <w:rPr>
+          <w:rFonts w:ascii="Trebuchet MS" w:hAnsi="Trebuchet MS"/>
+        </w:rPr>
+        <w:t>t.</w:t>
+      </w:r>
+      <w:r>
+        <w:rPr>
+          <w:rFonts w:ascii="Trebuchet MS" w:hAnsi="Trebuchet MS"/>
+        </w:rPr>
+        <w:t xml:space="preserve"> So, it seemed healthy to be ready before starting the implementation.</w:t>
+      </w:r>
+    </w:p>
+    <w:p>
+      <w:pPr>
+        <w:spacing w:line="360" w:lineRule="auto"/>
+        <w:rPr>
+          <w:rFonts w:ascii="Trebuchet MS" w:hAnsi="Trebuchet MS"/>
+        </w:rPr>
+      </w:pPr>
+    </w:p>
+    <w:p>
+      <w:pPr>
+        <w:spacing w:line="360" w:lineRule="auto"/>
+        <w:rPr>
+          <w:rFonts w:ascii="Trebuchet MS" w:hAnsi="Trebuchet MS"/>
+        </w:rPr>
+      </w:pPr>
+      <w:r>
+        <w:rPr>
+          <w:rFonts w:ascii="Trebuchet MS" w:hAnsi="Trebuchet MS"/>
+        </w:rPr>
+        <w:t xml:space="preserve">One of the team members did not seem to show any contribution in this phase. So, </w:t>
+      </w:r>
+      <w:r>
+        <w:rPr>
+          <w:rFonts w:ascii="Trebuchet MS" w:hAnsi="Trebuchet MS"/>
+        </w:rPr>
+        <w:t>the remaining two members made the decisions among themselves</w:t>
+      </w:r>
+      <w:r>
+        <w:rPr>
+          <w:rFonts w:ascii="Trebuchet MS" w:hAnsi="Trebuchet MS"/>
+        </w:rPr>
+        <w:t>. The team then decided to carry out the tasks in this phase by themselves and not waste any time relying on the inactive person.</w:t>
+      </w:r>
+    </w:p>
+    <w:p>
+      <w:pPr>
+        <w:spacing w:line="360" w:lineRule="auto"/>
+        <w:rPr>
+          <w:rFonts w:ascii="Trebuchet MS" w:hAnsi="Trebuchet MS"/>
+        </w:rPr>
+      </w:pPr>
+    </w:p>
+    <w:p>
+      <w:pPr>
+        <w:spacing w:line="360" w:lineRule="auto"/>
+        <w:rPr>
+          <w:rFonts w:ascii="Trebuchet MS" w:hAnsi="Trebuchet MS"/>
+        </w:rPr>
+      </w:pPr>
+      <w:r>
+        <w:rPr>
+          <w:rFonts w:ascii="Trebuchet MS" w:hAnsi="Trebuchet MS"/>
+        </w:rPr>
+        <w:t>First task was to create the form without which</w:t>
+      </w:r>
+      <w:r>
+        <w:rPr>
+          <w:rFonts w:ascii="Trebuchet MS" w:hAnsi="Trebuchet MS"/>
+        </w:rPr>
+        <w:t xml:space="preserve"> no further progress can be done.</w:t>
+      </w:r>
+      <w:r>
+        <w:rPr>
+          <w:rFonts w:ascii="Trebuchet MS" w:hAnsi="Trebuchet MS"/>
+        </w:rPr>
+        <w:t xml:space="preserve"> </w:t>
+      </w:r>
+      <w:r>
+        <w:rPr>
+          <w:rFonts w:ascii="Trebuchet MS" w:hAnsi="Trebuchet MS"/>
+        </w:rPr>
+        <w:t xml:space="preserve">Using the interface design from the design phase, the form was populated just as it was designed. It was </w:t>
+      </w:r>
+      <w:r>
+        <w:rPr>
+          <w:rFonts w:ascii="Trebuchet MS" w:hAnsi="Trebuchet MS"/>
+        </w:rPr>
+        <w:t>helpful</w:t>
+      </w:r>
+      <w:r>
+        <w:rPr>
+          <w:rFonts w:ascii="Trebuchet MS" w:hAnsi="Trebuchet MS"/>
+        </w:rPr>
+        <w:t xml:space="preserve"> for the team and saved a lot of time.</w:t>
+      </w:r>
+      <w:r>
+        <w:rPr>
+          <w:rFonts w:ascii="Trebuchet MS" w:hAnsi="Trebuchet MS"/>
+        </w:rPr>
+        <w:t xml:space="preserve"> </w:t>
+      </w:r>
+      <w:r>
+        <w:rPr>
+          <w:rFonts w:ascii="Trebuchet MS" w:hAnsi="Trebuchet MS"/>
+        </w:rPr>
+        <w:t xml:space="preserve">Then, one of the </w:t>
+      </w:r>
+      <w:r>
+        <w:rPr>
+          <w:rFonts w:ascii="Trebuchet MS" w:hAnsi="Trebuchet MS"/>
+        </w:rPr>
+        <w:t>members suggested that it’s good to have watermark text on the text fields</w:t>
+      </w:r>
+      <w:r>
+        <w:rPr>
+          <w:rFonts w:ascii="Trebuchet MS" w:hAnsi="Trebuchet MS"/>
+        </w:rPr>
+        <w:t xml:space="preserve"> because it is present in most software products and have it </w:t>
+      </w:r>
+      <w:r>
+        <w:rPr>
+          <w:rFonts w:ascii="Trebuchet MS" w:hAnsi="Trebuchet MS"/>
+        </w:rPr>
+        <w:t>disappeared</w:t>
+      </w:r>
+      <w:r>
+        <w:rPr>
+          <w:rFonts w:ascii="Trebuchet MS" w:hAnsi="Trebuchet MS"/>
+        </w:rPr>
+        <w:t xml:space="preserve"> when the user clicks on it or when it is left blank. </w:t>
+      </w:r>
+      <w:r>
+        <w:rPr>
+          <w:rFonts w:ascii="Trebuchet MS" w:hAnsi="Trebuchet MS"/>
+        </w:rPr>
+        <w:t>So, this process was carried out by having Boolean checks on the event of click where the watermark text would disappear if the corresponding field is empty and re-appear when left blank. The team was slowly crafting an industry-level product.</w:t>
+      </w:r>
+    </w:p>
+    <w:p>
+      <w:pPr>
+        <w:spacing w:line="360" w:lineRule="auto"/>
+        <w:rPr>
+          <w:rFonts w:ascii="Trebuchet MS" w:hAnsi="Trebuchet MS"/>
+        </w:rPr>
+      </w:pPr>
+    </w:p>
+    <w:p>
+      <w:pPr>
+        <w:spacing w:line="360" w:lineRule="auto"/>
+        <w:rPr>
+          <w:rFonts w:ascii="Trebuchet MS" w:hAnsi="Trebuchet MS"/>
+        </w:rPr>
+      </w:pPr>
+      <w:r>
+        <w:rPr>
+          <w:rFonts w:ascii="Trebuchet MS" w:hAnsi="Trebuchet MS"/>
+        </w:rPr>
+        <w:lastRenderedPageBreak/>
+        <w:t>The next task to display pop-up messages which can be of either information, warning</w:t>
+      </w:r>
+      <w:r>
+        <w:rPr>
+          <w:rFonts w:ascii="Trebuchet MS" w:hAnsi="Trebuchet MS"/>
+        </w:rPr>
+        <w:t>,</w:t>
+      </w:r>
+      <w:r>
+        <w:rPr>
+          <w:rFonts w:ascii="Trebuchet MS" w:hAnsi="Trebuchet MS"/>
+        </w:rPr>
+        <w:t xml:space="preserve"> or error. </w:t>
+      </w:r>
+      <w:r>
+        <w:rPr>
+          <w:rFonts w:ascii="Trebuchet MS" w:hAnsi="Trebuchet MS"/>
+        </w:rPr>
+        <w:t xml:space="preserve">These were useful because the user would then know if they’re either going in the right track or </w:t>
+      </w:r>
+      <w:r>
+        <w:rPr>
+          <w:rFonts w:ascii="Trebuchet MS" w:hAnsi="Trebuchet MS"/>
+        </w:rPr>
+        <w:t>gain</w:t>
+      </w:r>
+      <w:r>
+        <w:rPr>
+          <w:rFonts w:ascii="Trebuchet MS" w:hAnsi="Trebuchet MS"/>
+        </w:rPr>
+        <w:t xml:space="preserve"> knowledge if they have made any mistakes for example, writing a</w:t>
+      </w:r>
+      <w:r>
+        <w:rPr>
+          <w:rFonts w:ascii="Trebuchet MS" w:hAnsi="Trebuchet MS"/>
+        </w:rPr>
+        <w:t>n</w:t>
+      </w:r>
+      <w:r>
+        <w:rPr>
+          <w:rFonts w:ascii="Trebuchet MS" w:hAnsi="Trebuchet MS"/>
+        </w:rPr>
+        <w:t xml:space="preserve"> email address in an </w:t>
+      </w:r>
+      <w:r>
+        <w:rPr>
+          <w:rFonts w:ascii="Trebuchet MS" w:hAnsi="Trebuchet MS"/>
+        </w:rPr>
+        <w:t>incorrect</w:t>
+      </w:r>
+      <w:r>
+        <w:rPr>
+          <w:rFonts w:ascii="Trebuchet MS" w:hAnsi="Trebuchet MS"/>
+        </w:rPr>
+        <w:t xml:space="preserve"> format.</w:t>
+      </w:r>
+    </w:p>
+    <w:p>
+      <w:pPr>
+        <w:spacing w:line="360" w:lineRule="auto"/>
+        <w:rPr>
+          <w:rFonts w:ascii="Trebuchet MS" w:hAnsi="Trebuchet MS"/>
+        </w:rPr>
+      </w:pPr>
+    </w:p>
+    <w:p>
+      <w:pPr>
+        <w:spacing w:line="360" w:lineRule="auto"/>
+        <w:rPr>
+          <w:rFonts w:ascii="Trebuchet MS" w:hAnsi="Trebuchet MS"/>
+        </w:rPr>
+      </w:pPr>
+      <w:r>
+        <w:rPr>
+          <w:rFonts w:ascii="Trebuchet MS" w:hAnsi="Trebuchet MS"/>
+        </w:rPr>
+        <w:t>By this time, the form was almost ready and all that was left was the implementation of databases and managing it.</w:t>
+      </w:r>
+    </w:p>
+    <w:p>
+      <w:pPr>
+        <w:spacing w:line="360" w:lineRule="auto"/>
+        <w:rPr>
+          <w:rFonts w:ascii="Trebuchet MS" w:hAnsi="Trebuchet MS"/>
+        </w:rPr>
+      </w:pPr>
+    </w:p>
+    <w:p>
+      <w:pPr>
+        <w:pStyle w:val="Heading2"/>
+        <w:rPr>
+          <w:rFonts w:ascii="Trebuchet MS" w:hAnsi="Trebuchet MS"/>
+        </w:rPr>
+      </w:pPr>
+      <w:r>
+        <w:rPr>
+          <w:rFonts w:ascii="Trebuchet MS" w:hAnsi="Trebuchet MS"/>
+        </w:rPr>
         <w:t>Personal Evaluation:</w:t>
       </w:r>
     </w:p>
@@ -926,137 +1633,163 @@
         <w:spacing w:line="360" w:lineRule="auto"/>
         <w:rPr>
           <w:rFonts w:ascii="Trebuchet MS" w:hAnsi="Trebuchet MS"/>
-        </w:rPr>
-      </w:pPr>
-      <w:r>
-        <w:rPr>
-          <w:rFonts w:ascii="Trebuchet MS" w:hAnsi="Trebuchet MS"/>
-        </w:rPr>
-        <w:t xml:space="preserve">This phase progressed very well as all team members contributed and did their very best on their tasks </w:t>
-      </w:r>
-      <w:r>
-        <w:rPr>
-          <w:rFonts w:ascii="Trebuchet MS" w:hAnsi="Trebuchet MS"/>
-        </w:rPr>
-        <w:t>and</w:t>
-      </w:r>
-      <w:r>
-        <w:rPr>
-          <w:rFonts w:ascii="Trebuchet MS" w:hAnsi="Trebuchet MS"/>
-        </w:rPr>
-        <w:t xml:space="preserve"> made sure they were on time.</w:t>
-      </w:r>
-      <w:r>
-        <w:rPr>
-          <w:rFonts w:ascii="Trebuchet MS" w:hAnsi="Trebuchet MS"/>
+          <w:color w:val="000000" w:themeColor="text1"/>
+        </w:rPr>
+      </w:pPr>
+      <w:r>
+        <w:rPr>
+          <w:rFonts w:ascii="Trebuchet MS" w:hAnsi="Trebuchet MS"/>
+          <w:color w:val="000000" w:themeColor="text1"/>
+        </w:rPr>
+        <w:t>With the help of the tasks achieved in the previous phases, it was very convenient for the team to carry out the tasks in this phase. But unfortunately, due to the lack of communication skills of one member, he was oblivious to our decisions and actions. He did not seem to respond to any of our messages or even attend the SCRUM meetings conducted during this phase. Due to his sudden inactiveness, the workload in the phase had to be carried by my other team member and I</w:t>
+      </w:r>
+      <w:r>
+        <w:rPr>
+          <w:rFonts w:ascii="Trebuchet MS" w:hAnsi="Trebuchet MS"/>
+          <w:color w:val="000000" w:themeColor="text1"/>
+        </w:rPr>
+        <w:t>. We also had the deadline of our dissertations approaching slowly and could not spare</w:t>
+      </w:r>
+      <w:r>
+        <w:rPr>
+          <w:rFonts w:ascii="Trebuchet MS" w:hAnsi="Trebuchet MS"/>
+          <w:color w:val="000000" w:themeColor="text1"/>
+        </w:rPr>
+        <w:t xml:space="preserve"> as</w:t>
+      </w:r>
+      <w:r>
+        <w:rPr>
+          <w:rFonts w:ascii="Trebuchet MS" w:hAnsi="Trebuchet MS"/>
+          <w:color w:val="000000" w:themeColor="text1"/>
+        </w:rPr>
+        <w:t xml:space="preserve"> much</w:t>
+      </w:r>
+      <w:r>
+        <w:rPr>
+          <w:rFonts w:ascii="Trebuchet MS" w:hAnsi="Trebuchet MS"/>
+          <w:color w:val="000000" w:themeColor="text1"/>
+        </w:rPr>
+        <w:t xml:space="preserve"> as time</w:t>
+      </w:r>
+      <w:r>
+        <w:rPr>
+          <w:rFonts w:ascii="Trebuchet MS" w:hAnsi="Trebuchet MS"/>
+          <w:color w:val="000000" w:themeColor="text1"/>
+        </w:rPr>
+        <w:t xml:space="preserve"> we thought we could.</w:t>
+      </w:r>
+      <w:r>
+        <w:rPr>
+          <w:rFonts w:ascii="Trebuchet MS" w:hAnsi="Trebuchet MS"/>
+          <w:color w:val="000000" w:themeColor="text1"/>
+        </w:rPr>
+        <w:t xml:space="preserve"> So, overall, it became slightly more difficult for both of us.</w:t>
+      </w:r>
+    </w:p>
+    <w:p>
+      <w:pPr>
+        <w:spacing w:line="360" w:lineRule="auto"/>
+        <w:rPr>
+          <w:rFonts w:ascii="Trebuchet MS" w:hAnsi="Trebuchet MS"/>
+          <w:color w:val="000000" w:themeColor="text1"/>
+        </w:rPr>
+      </w:pPr>
+    </w:p>
+    <w:p>
+      <w:pPr>
+        <w:spacing w:line="360" w:lineRule="auto"/>
+        <w:rPr>
+          <w:rFonts w:ascii="Trebuchet MS" w:hAnsi="Trebuchet MS"/>
+          <w:color w:val="000000" w:themeColor="text1"/>
+        </w:rPr>
+      </w:pPr>
+      <w:r>
+        <w:rPr>
+          <w:rFonts w:ascii="Trebuchet MS" w:hAnsi="Trebuchet MS"/>
+          <w:color w:val="000000" w:themeColor="text1"/>
+        </w:rPr>
+        <w:t xml:space="preserve">As for my tasks in this phase which was the creation of the form, </w:t>
+      </w:r>
+      <w:r>
+        <w:rPr>
+          <w:rFonts w:ascii="Trebuchet MS" w:hAnsi="Trebuchet MS"/>
+          <w:color w:val="000000" w:themeColor="text1"/>
+        </w:rPr>
+        <w:t xml:space="preserve">it was easy enough to do with the help of the tools provided in Visual Studio and creating events for buttons and text fields were also automatically done by their tools. </w:t>
+      </w:r>
+      <w:r>
+        <w:rPr>
+          <w:rFonts w:ascii="Trebuchet MS" w:hAnsi="Trebuchet MS"/>
+          <w:color w:val="000000" w:themeColor="text1"/>
+        </w:rPr>
+        <w:t>I had to carry out some research on how to implement an interactive watermark and after a few searches</w:t>
+      </w:r>
+      <w:r>
+        <w:rPr>
+          <w:rFonts w:ascii="Trebuchet MS" w:hAnsi="Trebuchet MS"/>
+          <w:color w:val="000000" w:themeColor="text1"/>
+        </w:rPr>
+        <w:t xml:space="preserve"> (C</w:t>
+      </w:r>
+      <w:r>
+        <w:rPr>
+          <w:rFonts w:ascii="Trebuchet MS" w:hAnsi="Trebuchet MS"/>
+          <w:color w:val="000000" w:themeColor="text1"/>
+          <w:lang w:val="en-US"/>
+        </w:rPr>
+        <w:t># UI Academy 2017)</w:t>
+      </w:r>
+      <w:r>
+        <w:rPr>
+          <w:rFonts w:ascii="Trebuchet MS" w:hAnsi="Trebuchet MS"/>
+          <w:color w:val="000000" w:themeColor="text1"/>
+        </w:rPr>
+        <w:t>, I was able to implement it efficiently.</w:t>
+      </w:r>
+      <w:r>
+        <w:rPr>
+          <w:rFonts w:ascii="Trebuchet MS" w:hAnsi="Trebuchet MS"/>
+          <w:color w:val="000000" w:themeColor="text1"/>
         </w:rPr>
         <w:t xml:space="preserve"> </w:t>
-      </w:r>
-      <w:r>
-        <w:rPr>
-          <w:rFonts w:ascii="Trebuchet MS" w:hAnsi="Trebuchet MS"/>
-        </w:rPr>
-        <w:t>I found the tasks to be of moderate difficulty as the software itself was not very complex. I was more confident than I was in the management phase and realised that the implementation phase should be easy for the whole team.</w:t>
-      </w:r>
-    </w:p>
-    <w:p>
-      <w:pPr>
-        <w:spacing w:line="360" w:lineRule="auto"/>
-        <w:rPr>
-          <w:rFonts w:ascii="Trebuchet MS" w:hAnsi="Trebuchet MS"/>
-        </w:rPr>
-      </w:pPr>
-    </w:p>
-    <w:p>
-      <w:pPr>
-        <w:spacing w:line="360" w:lineRule="auto"/>
-        <w:rPr>
-          <w:rFonts w:ascii="Trebuchet MS" w:hAnsi="Trebuchet MS"/>
-        </w:rPr>
-      </w:pPr>
-      <w:r>
-        <w:rPr>
-          <w:rFonts w:ascii="Trebuchet MS" w:hAnsi="Trebuchet MS"/>
-        </w:rPr>
-        <w:t xml:space="preserve">I was responsible for creating the use case diagram, expanded use cases and the robustness diagram. </w:t>
-      </w:r>
-      <w:r>
-        <w:rPr>
-          <w:rFonts w:ascii="Trebuchet MS" w:hAnsi="Trebuchet MS"/>
-        </w:rPr>
-        <w:t xml:space="preserve">One of the few </w:t>
-      </w:r>
-      <w:r>
-        <w:rPr>
-          <w:rFonts w:ascii="Trebuchet MS" w:hAnsi="Trebuchet MS"/>
-        </w:rPr>
-        <w:t>challenges</w:t>
-      </w:r>
-      <w:r>
-        <w:rPr>
-          <w:rFonts w:ascii="Trebuchet MS" w:hAnsi="Trebuchet MS"/>
-        </w:rPr>
-        <w:t xml:space="preserve"> I had encountered during these tasks is trying to keep the diagrams as concise as possible.</w:t>
-      </w:r>
-      <w:r>
-        <w:rPr>
-          <w:rFonts w:ascii="Trebuchet MS" w:hAnsi="Trebuchet MS"/>
-        </w:rPr>
-        <w:t xml:space="preserve"> Almost every function in the software are quick and short and must be completed within minutes. So, I had to make sure that I don’t extend unnecessarily and create extra work for the team to implement during the implementation phase. However, my team helped me secure a proper diagram which was clear, simple, and easy to grasp.</w:t>
-      </w:r>
-    </w:p>
-    <w:p>
-      <w:pPr>
-        <w:spacing w:line="360" w:lineRule="auto"/>
-        <w:rPr>
-          <w:rFonts w:ascii="Trebuchet MS" w:hAnsi="Trebuchet MS"/>
-        </w:rPr>
-      </w:pPr>
-    </w:p>
-    <w:p>
-      <w:pPr>
-        <w:spacing w:line="360" w:lineRule="auto"/>
-        <w:rPr>
-          <w:rFonts w:ascii="Trebuchet MS" w:hAnsi="Trebuchet MS"/>
-        </w:rPr>
-      </w:pPr>
-      <w:r>
-        <w:rPr>
-          <w:rFonts w:ascii="Trebuchet MS" w:hAnsi="Trebuchet MS"/>
-        </w:rPr>
-        <w:t>Other</w:t>
-      </w:r>
-      <w:r>
-        <w:rPr>
-          <w:rFonts w:ascii="Trebuchet MS" w:hAnsi="Trebuchet MS"/>
-        </w:rPr>
-        <w:t xml:space="preserve"> minor challenges </w:t>
-      </w:r>
-      <w:r>
-        <w:rPr>
-          <w:rFonts w:ascii="Trebuchet MS" w:hAnsi="Trebuchet MS"/>
-        </w:rPr>
-        <w:t xml:space="preserve">were colour coding the diagrams so, each section stands out from each other </w:t>
       </w:r>
       <w:bookmarkStart w:id="0" w:name="_GoBack"/>
       <w:bookmarkEnd w:id="0"/>
       <w:r>
         <w:rPr>
           <w:rFonts w:ascii="Trebuchet MS" w:hAnsi="Trebuchet MS"/>
-        </w:rPr>
-        <w:t xml:space="preserve">and will be easier for any person to read. </w:t>
-      </w:r>
-      <w:r>
-        <w:rPr>
-          <w:rFonts w:ascii="Trebuchet MS" w:hAnsi="Trebuchet MS"/>
+          <w:color w:val="000000" w:themeColor="text1"/>
         </w:rPr>
         <w:t xml:space="preserve"> </w:t>
       </w:r>
-      <w:r>
-        <w:rPr>
-          <w:rFonts w:ascii="Trebuchet MS" w:hAnsi="Trebuchet MS"/>
-        </w:rPr>
-        <w:t xml:space="preserve"> </w:t>
+    </w:p>
+    <w:p>
+      <w:pPr>
+        <w:spacing w:line="360" w:lineRule="auto"/>
+        <w:rPr>
+          <w:rFonts w:ascii="Trebuchet MS" w:hAnsi="Trebuchet MS"/>
+          <w:color w:val="000000" w:themeColor="text1"/>
+        </w:rPr>
+      </w:pPr>
+    </w:p>
+    <w:p>
+      <w:pPr>
+        <w:pStyle w:val="Heading1"/>
+        <w:rPr>
+          <w:rFonts w:ascii="Trebuchet MS" w:hAnsi="Trebuchet MS" w:cstheme="minorHAnsi"/>
+        </w:rPr>
+      </w:pPr>
+      <w:r>
+        <w:rPr>
+          <w:rFonts w:ascii="Trebuchet MS" w:hAnsi="Trebuchet MS" w:cstheme="minorHAnsi"/>
+        </w:rPr>
+        <w:t>REFERENCES:</w:t>
+      </w:r>
+    </w:p>
+    <w:p/>
+    <w:p>
+      <w:r>
+        <w:t>https://www.youtube.com/watch?v=VFeYyC_4It0</w:t>
       </w:r>
     </w:p>
     <w:sectPr>

</xml_diff>